<commit_message>
added 'Hallo' in 2 different languages
</commit_message>
<xml_diff>
--- a/Hallo.docx
+++ b/Hallo.docx
@@ -7,7 +7,16 @@
         <w:t>Hallo</w:t>
       </w:r>
     </w:p>
-    <w:p/>
+    <w:p>
+      <w:r>
+        <w:t>Hola</w:t>
+      </w:r>
+    </w:p>
+    <w:p>
+      <w:r>
+        <w:t>bonjour</w:t>
+      </w:r>
+    </w:p>
     <w:sectPr>
       <w:pgSz w:w="11906" w:h="16838"/>
       <w:pgMar w:top="1417" w:right="1417" w:bottom="1134" w:left="1417" w:header="708" w:footer="708" w:gutter="0"/>

</xml_diff>

<commit_message>
added 2 other languages
</commit_message>
<xml_diff>
--- a/Hallo.docx
+++ b/Hallo.docx
@@ -9,12 +9,17 @@
     </w:p>
     <w:p>
       <w:r>
-        <w:t>Hola</w:t>
+        <w:t xml:space="preserve">Buenos </w:t>
       </w:r>
+      <w:proofErr w:type="spellStart"/>
+      <w:r>
+        <w:t>dias</w:t>
+      </w:r>
+      <w:proofErr w:type="spellEnd"/>
     </w:p>
     <w:p>
       <w:r>
-        <w:t>bonjour</w:t>
+        <w:t>arigato</w:t>
       </w:r>
     </w:p>
     <w:sectPr>

</xml_diff>